<commit_message>
Refinement of the "D" glyph.
</commit_message>
<xml_diff>
--- a/tests/ExodusTest.docx
+++ b/tests/ExodusTest.docx
@@ -36,6 +36,7 @@
     </w:p>
     <w:p>
       <w:pPr>
+        <w:jc w:val="both"/>
         <w:rPr>
           <w:rFonts w:cstheme="minorHAnsi"/>
           <w:sz w:val="28"/>
@@ -53,79 +54,11 @@
     </w:p>
     <w:p>
       <w:pPr>
-        <w:rPr>
-          <w:rFonts w:ascii="Exodus" w:hAnsi="Exodus" w:cs="Exodus"/>
-          <w:sz w:val="144"/>
-          <w:szCs w:val="144"/>
-        </w:rPr>
-      </w:pPr>
-      <w:r>
-        <w:rPr>
-          <w:rFonts w:ascii="Exodus" w:hAnsi="Exodus" w:cs="Exodus"/>
-          <w:noProof/>
-          <w:sz w:val="144"/>
-          <w:szCs w:val="144"/>
-        </w:rPr>
-        <w:drawing>
-          <wp:inline distT="0" distB="0" distL="0" distR="0">
-            <wp:extent cx="4038600" cy="1181100"/>
-            <wp:effectExtent l="12700" t="12700" r="12700" b="12700"/>
-            <wp:docPr id="307446592" name="Picture 1"/>
-            <wp:cNvGraphicFramePr>
-              <a:graphicFrameLocks xmlns:a="http://schemas.openxmlformats.org/drawingml/2006/main" noChangeAspect="1"/>
-            </wp:cNvGraphicFramePr>
-            <a:graphic xmlns:a="http://schemas.openxmlformats.org/drawingml/2006/main">
-              <a:graphicData uri="http://schemas.openxmlformats.org/drawingml/2006/picture">
-                <pic:pic xmlns:pic="http://schemas.openxmlformats.org/drawingml/2006/picture">
-                  <pic:nvPicPr>
-                    <pic:cNvPr id="307446592" name="Picture 307446592"/>
-                    <pic:cNvPicPr/>
-                  </pic:nvPicPr>
-                  <pic:blipFill>
-                    <a:blip r:embed="rId4">
-                      <a:extLst>
-                        <a:ext uri="{28A0092B-C50C-407E-A947-70E740481C1C}">
-                          <a14:useLocalDpi xmlns:a14="http://schemas.microsoft.com/office/drawing/2010/main" val="0"/>
-                        </a:ext>
-                      </a:extLst>
-                    </a:blip>
-                    <a:stretch>
-                      <a:fillRect/>
-                    </a:stretch>
-                  </pic:blipFill>
-                  <pic:spPr>
-                    <a:xfrm>
-                      <a:off x="0" y="0"/>
-                      <a:ext cx="4038600" cy="1181100"/>
-                    </a:xfrm>
-                    <a:prstGeom prst="rect">
-                      <a:avLst/>
-                    </a:prstGeom>
-                    <a:ln w="6350">
-                      <a:solidFill>
-                        <a:schemeClr val="tx1"/>
-                      </a:solidFill>
-                    </a:ln>
-                  </pic:spPr>
-                </pic:pic>
-              </a:graphicData>
-            </a:graphic>
-          </wp:inline>
-        </w:drawing>
-      </w:r>
-    </w:p>
-    <w:p>
-      <w:pPr>
-        <w:rPr>
-          <w:rFonts w:ascii="Exodus" w:hAnsi="Exodus" w:cs="Exodus"/>
-          <w:color w:val="FF0000"/>
-          <w:sz w:val="144"/>
-          <w:szCs w:val="144"/>
-          <w14:shadow w14:blurRad="50800" w14:dist="38100" w14:dir="10800000" w14:sx="100000" w14:sy="100000" w14:kx="0" w14:ky="0" w14:algn="r">
-            <w14:srgbClr w14:val="000000">
-              <w14:alpha w14:val="60000"/>
-            </w14:srgbClr>
-          </w14:shadow>
+        <w:jc w:val="both"/>
+        <w:rPr>
+          <w:rFonts w:cstheme="minorHAnsi"/>
+          <w:sz w:val="28"/>
+          <w:szCs w:val="28"/>
         </w:rPr>
       </w:pPr>
       <w:r>
@@ -139,16 +72,16 @@
         <mc:AlternateContent>
           <mc:Choice Requires="wps">
             <w:drawing>
-              <wp:anchor distT="0" distB="0" distL="114300" distR="114300" simplePos="0" relativeHeight="251659264" behindDoc="0" locked="0" layoutInCell="1" allowOverlap="1">
+              <wp:anchor distT="0" distB="0" distL="114300" distR="114300" simplePos="0" relativeHeight="251658240" behindDoc="0" locked="0" layoutInCell="1" allowOverlap="1">
                 <wp:simplePos x="0" y="0"/>
                 <wp:positionH relativeFrom="column">
-                  <wp:posOffset>0</wp:posOffset>
+                  <wp:posOffset>8428</wp:posOffset>
                 </wp:positionH>
                 <wp:positionV relativeFrom="paragraph">
-                  <wp:posOffset>9124</wp:posOffset>
+                  <wp:posOffset>1211972</wp:posOffset>
                 </wp:positionV>
-                <wp:extent cx="4051300" cy="1302902"/>
-                <wp:effectExtent l="0" t="0" r="12700" b="18415"/>
+                <wp:extent cx="4027632" cy="1302385"/>
+                <wp:effectExtent l="0" t="0" r="11430" b="18415"/>
                 <wp:wrapNone/>
                 <wp:docPr id="298551691" name="Text Box 1"/>
                 <wp:cNvGraphicFramePr/>
@@ -159,7 +92,7 @@
                       <wps:spPr>
                         <a:xfrm>
                           <a:off x="0" y="0"/>
-                          <a:ext cx="4051300" cy="1302902"/>
+                          <a:ext cx="4027632" cy="1302385"/>
                         </a:xfrm>
                         <a:prstGeom prst="rect">
                           <a:avLst/>
@@ -202,9 +135,12 @@
                     </wps:wsp>
                   </a:graphicData>
                 </a:graphic>
-                <wp14:sizeRelH relativeFrom="margin">
+                <wp14:sizeRelH relativeFrom="page">
                   <wp14:pctWidth>0</wp14:pctWidth>
                 </wp14:sizeRelH>
+                <wp14:sizeRelV relativeFrom="page">
+                  <wp14:pctHeight>0</wp14:pctHeight>
+                </wp14:sizeRelV>
               </wp:anchor>
             </w:drawing>
           </mc:Choice>
@@ -214,7 +150,7 @@
                 <v:stroke joinstyle="miter"/>
                 <v:path gradientshapeok="t" o:connecttype="rect"/>
               </v:shapetype>
-              <v:shape id="Text Box 1" o:spid="_x0000_s1026" type="#_x0000_t202" style="position:absolute;margin-left:0;margin-top:.7pt;width:319pt;height:102.6pt;z-index:251659264;visibility:visible;mso-wrap-style:square;mso-width-percent:0;mso-wrap-distance-left:9pt;mso-wrap-distance-top:0;mso-wrap-distance-right:9pt;mso-wrap-distance-bottom:0;mso-position-horizontal:absolute;mso-position-horizontal-relative:text;mso-position-vertical:absolute;mso-position-vertical-relative:text;mso-width-percent:0;mso-width-relative:margin;v-text-anchor:top" o:gfxdata="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" fillcolor="#dbba4c" strokecolor="black [3213]" strokeweight=".5pt">
+              <v:shape id="Text Box 1" o:spid="_x0000_s1026" type="#_x0000_t202" style="position:absolute;left:0;text-align:left;margin-left:.65pt;margin-top:95.45pt;width:317.15pt;height:102.55pt;z-index:251658240;visibility:visible;mso-wrap-style:square;mso-width-percent:0;mso-height-percent:0;mso-wrap-distance-left:9pt;mso-wrap-distance-top:0;mso-wrap-distance-right:9pt;mso-wrap-distance-bottom:0;mso-position-horizontal:absolute;mso-position-horizontal-relative:text;mso-position-vertical:absolute;mso-position-vertical-relative:text;mso-width-percent:0;mso-height-percent:0;mso-width-relative:page;mso-height-relative:page;v-text-anchor:top" o:gfxdata="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" fillcolor="#dbba4c" strokecolor="black [3213]" strokeweight=".5pt">
                 <v:textbox inset=",,0">
                   <w:txbxContent>
                     <w:p>
@@ -239,6 +175,89 @@
             </w:pict>
           </mc:Fallback>
         </mc:AlternateContent>
+      </w:r>
+      <w:r>
+        <w:rPr>
+          <w:rFonts w:ascii="Exodus" w:hAnsi="Exodus" w:cs="Exodus"/>
+          <w:noProof/>
+          <w:sz w:val="144"/>
+          <w:szCs w:val="144"/>
+        </w:rPr>
+        <w:drawing>
+          <wp:inline distT="0" distB="0" distL="0" distR="0">
+            <wp:extent cx="4023360" cy="1179576"/>
+            <wp:effectExtent l="12700" t="12700" r="15240" b="14605"/>
+            <wp:docPr id="307446592" name="Picture 1"/>
+            <wp:cNvGraphicFramePr>
+              <a:graphicFrameLocks xmlns:a="http://schemas.openxmlformats.org/drawingml/2006/main" noChangeAspect="1"/>
+            </wp:cNvGraphicFramePr>
+            <a:graphic xmlns:a="http://schemas.openxmlformats.org/drawingml/2006/main">
+              <a:graphicData uri="http://schemas.openxmlformats.org/drawingml/2006/picture">
+                <pic:pic xmlns:pic="http://schemas.openxmlformats.org/drawingml/2006/picture">
+                  <pic:nvPicPr>
+                    <pic:cNvPr id="307446592" name="Picture 307446592"/>
+                    <pic:cNvPicPr/>
+                  </pic:nvPicPr>
+                  <pic:blipFill>
+                    <a:blip r:embed="rId4">
+                      <a:extLst>
+                        <a:ext uri="{28A0092B-C50C-407E-A947-70E740481C1C}">
+                          <a14:useLocalDpi xmlns:a14="http://schemas.microsoft.com/office/drawing/2010/main" val="0"/>
+                        </a:ext>
+                      </a:extLst>
+                    </a:blip>
+                    <a:stretch>
+                      <a:fillRect/>
+                    </a:stretch>
+                  </pic:blipFill>
+                  <pic:spPr>
+                    <a:xfrm>
+                      <a:off x="0" y="0"/>
+                      <a:ext cx="4023360" cy="1179576"/>
+                    </a:xfrm>
+                    <a:prstGeom prst="rect">
+                      <a:avLst/>
+                    </a:prstGeom>
+                    <a:ln w="6350">
+                      <a:solidFill>
+                        <a:schemeClr val="tx1"/>
+                      </a:solidFill>
+                    </a:ln>
+                  </pic:spPr>
+                </pic:pic>
+              </a:graphicData>
+            </a:graphic>
+          </wp:inline>
+        </w:drawing>
+      </w:r>
+    </w:p>
+    <w:p>
+      <w:pPr>
+        <w:rPr>
+          <w:rFonts w:ascii="Exodus" w:hAnsi="Exodus" w:cs="Exodus"/>
+          <w:color w:val="FF0000"/>
+          <w:sz w:val="144"/>
+          <w:szCs w:val="144"/>
+          <w14:shadow w14:blurRad="50800" w14:dist="38100" w14:dir="10800000" w14:sx="100000" w14:sy="100000" w14:kx="0" w14:ky="0" w14:algn="r">
+            <w14:srgbClr w14:val="000000">
+              <w14:alpha w14:val="60000"/>
+            </w14:srgbClr>
+          </w14:shadow>
+        </w:rPr>
+      </w:pPr>
+      <w:r>
+        <w:rPr>
+          <w:rFonts w:ascii="Exodus" w:hAnsi="Exodus" w:cs="Exodus"/>
+          <w:color w:val="FF0000"/>
+          <w:sz w:val="144"/>
+          <w:szCs w:val="144"/>
+          <w14:shadow w14:blurRad="50800" w14:dist="38100" w14:dir="10800000" w14:sx="100000" w14:sy="100000" w14:kx="0" w14:ky="0" w14:algn="r">
+            <w14:srgbClr w14:val="000000">
+              <w14:alpha w14:val="60000"/>
+            </w14:srgbClr>
+          </w14:shadow>
+        </w:rPr>
+        <w:t xml:space="preserve"> </w:t>
       </w:r>
     </w:p>
     <w:p>

</xml_diff>